<commit_message>
Update Sentiment Analysis Workshop Quick Start.docx
</commit_message>
<xml_diff>
--- a/Sentiment Analysis Workshop Quick Start.docx
+++ b/Sentiment Analysis Workshop Quick Start.docx
@@ -19,6 +19,11 @@
       </w:r>
     </w:p>
     <w:p>
+      <w:r>
+        <w:t>YouTube videos are available for each step below.</w:t>
+      </w:r>
+    </w:p>
+    <w:p>
       <w:pPr>
         <w:pStyle w:val="Heading2"/>
       </w:pPr>
@@ -45,11 +50,19 @@
       <w:r>
         <w:t xml:space="preserve">Option 1.) </w:t>
       </w:r>
+      <w:proofErr w:type="spellStart"/>
       <w:r>
         <w:rPr>
           <w:highlight w:val="yellow"/>
         </w:rPr>
-        <w:t xml:space="preserve">Miniconda (lightweight option): </w:t>
+        <w:t>Miniconda</w:t>
+      </w:r>
+      <w:proofErr w:type="spellEnd"/>
+      <w:r>
+        <w:rPr>
+          <w:highlight w:val="yellow"/>
+        </w:rPr>
+        <w:t xml:space="preserve"> (lightweight option): </w:t>
       </w:r>
       <w:hyperlink r:id="rId5" w:history="1">
         <w:r>
@@ -265,7 +278,23 @@
         </w:numPr>
       </w:pPr>
       <w:r>
-        <w:t>Download the github files + unzip + set up conda environment</w:t>
+        <w:t xml:space="preserve">Download the </w:t>
+      </w:r>
+      <w:proofErr w:type="spellStart"/>
+      <w:r>
+        <w:t>github</w:t>
+      </w:r>
+      <w:proofErr w:type="spellEnd"/>
+      <w:r>
+        <w:t xml:space="preserve"> files + unzip + set up </w:t>
+      </w:r>
+      <w:proofErr w:type="spellStart"/>
+      <w:r>
+        <w:t>conda</w:t>
+      </w:r>
+      <w:proofErr w:type="spellEnd"/>
+      <w:r>
+        <w:t xml:space="preserve"> environment</w:t>
       </w:r>
       <w:r>
         <w:t xml:space="preserve">. </w:t>
@@ -276,8 +305,13 @@
         <w:pStyle w:val="ListParagraph"/>
         <w:ind w:left="1080"/>
       </w:pPr>
-      <w:r>
-        <w:t xml:space="preserve">Github link: </w:t>
+      <w:proofErr w:type="spellStart"/>
+      <w:r>
+        <w:t>Github</w:t>
+      </w:r>
+      <w:proofErr w:type="spellEnd"/>
+      <w:r>
+        <w:t xml:space="preserve"> link: </w:t>
       </w:r>
       <w:hyperlink r:id="rId13" w:history="1">
         <w:r>
@@ -341,7 +375,23 @@
         </w:numPr>
       </w:pPr>
       <w:r>
-        <w:t>In a conda prompt type (update to the directory with the Github files):</w:t>
+        <w:t xml:space="preserve">In a </w:t>
+      </w:r>
+      <w:proofErr w:type="spellStart"/>
+      <w:r>
+        <w:t>conda</w:t>
+      </w:r>
+      <w:proofErr w:type="spellEnd"/>
+      <w:r>
+        <w:t xml:space="preserve"> prompt type (update to the directory with the </w:t>
+      </w:r>
+      <w:proofErr w:type="spellStart"/>
+      <w:r>
+        <w:t>Github</w:t>
+      </w:r>
+      <w:proofErr w:type="spellEnd"/>
+      <w:r>
+        <w:t xml:space="preserve"> files):</w:t>
       </w:r>
     </w:p>
     <w:p>
@@ -436,13 +486,31 @@
           <w:color w:val="000000"/>
         </w:rPr>
       </w:pPr>
+      <w:proofErr w:type="spellStart"/>
       <w:r>
         <w:rPr>
           <w:rFonts w:ascii="Consolas" w:hAnsi="Consolas" w:cs="Courier New"/>
           <w:color w:val="000000"/>
         </w:rPr>
-        <w:t>conda env create -f environment.yml</w:t>
-      </w:r>
+        <w:t>conda</w:t>
+      </w:r>
+      <w:proofErr w:type="spellEnd"/>
+      <w:r>
+        <w:rPr>
+          <w:rFonts w:ascii="Consolas" w:hAnsi="Consolas" w:cs="Courier New"/>
+          <w:color w:val="000000"/>
+        </w:rPr>
+        <w:t xml:space="preserve"> env create -f </w:t>
+      </w:r>
+      <w:proofErr w:type="spellStart"/>
+      <w:r>
+        <w:rPr>
+          <w:rFonts w:ascii="Consolas" w:hAnsi="Consolas" w:cs="Courier New"/>
+          <w:color w:val="000000"/>
+        </w:rPr>
+        <w:t>environment.yml</w:t>
+      </w:r>
+      <w:proofErr w:type="spellEnd"/>
     </w:p>
     <w:p>
       <w:pPr>
@@ -474,13 +542,31 @@
         <w:spacing w:before="0" w:beforeAutospacing="0" w:after="0" w:afterAutospacing="0"/>
         <w:ind w:left="720"/>
       </w:pPr>
+      <w:proofErr w:type="spellStart"/>
       <w:r>
         <w:rPr>
           <w:rFonts w:ascii="Consolas" w:hAnsi="Consolas" w:cs="Courier New"/>
           <w:color w:val="000000"/>
         </w:rPr>
-        <w:t>conda activate workshop_env</w:t>
-      </w:r>
+        <w:t>conda</w:t>
+      </w:r>
+      <w:proofErr w:type="spellEnd"/>
+      <w:r>
+        <w:rPr>
+          <w:rFonts w:ascii="Consolas" w:hAnsi="Consolas" w:cs="Courier New"/>
+          <w:color w:val="000000"/>
+        </w:rPr>
+        <w:t xml:space="preserve"> activate </w:t>
+      </w:r>
+      <w:proofErr w:type="spellStart"/>
+      <w:r>
+        <w:rPr>
+          <w:rFonts w:ascii="Consolas" w:hAnsi="Consolas" w:cs="Courier New"/>
+          <w:color w:val="000000"/>
+        </w:rPr>
+        <w:t>workshop_env</w:t>
+      </w:r>
+      <w:proofErr w:type="spellEnd"/>
     </w:p>
     <w:p>
       <w:pPr>
@@ -561,7 +647,15 @@
         </w:numPr>
       </w:pPr>
       <w:r>
-        <w:t>Install NLTK.</w:t>
+        <w:t xml:space="preserve">Set up cursor with </w:t>
+      </w:r>
+      <w:proofErr w:type="spellStart"/>
+      <w:r>
+        <w:t>conda</w:t>
+      </w:r>
+      <w:proofErr w:type="spellEnd"/>
+      <w:r>
+        <w:t xml:space="preserve"> by testing a prompt.</w:t>
       </w:r>
     </w:p>
     <w:p>
@@ -573,7 +667,485 @@
         </w:numPr>
       </w:pPr>
       <w:r>
-        <w:t>In a conda prompt type:</w:t>
+        <w:t>Open Cursor</w:t>
+      </w:r>
+    </w:p>
+    <w:p>
+      <w:pPr>
+        <w:pStyle w:val="ListParagraph"/>
+        <w:numPr>
+          <w:ilvl w:val="1"/>
+          <w:numId w:val="5"/>
+        </w:numPr>
+      </w:pPr>
+      <w:r>
+        <w:t>Navigate to the folder with the csv file.</w:t>
+      </w:r>
+      <w:r>
+        <w:t xml:space="preserve"> Note: this may be a subfolder depending on how the zip was extracted.</w:t>
+      </w:r>
+    </w:p>
+    <w:p>
+      <w:pPr>
+        <w:ind w:left="1080"/>
+      </w:pPr>
+      <w:r>
+        <w:rPr>
+          <w:noProof/>
+        </w:rPr>
+        <w:drawing>
+          <wp:inline distT="0" distB="0" distL="0" distR="0" wp14:anchorId="05748FD2" wp14:editId="63BE1399">
+            <wp:extent cx="2486372" cy="2391109"/>
+            <wp:effectExtent l="0" t="0" r="9525" b="9525"/>
+            <wp:docPr id="1741718340" name="Picture 1" descr="A screenshot of a computer&#10;&#10;Description automatically generated"/>
+            <wp:cNvGraphicFramePr>
+              <a:graphicFrameLocks xmlns:a="http://schemas.openxmlformats.org/drawingml/2006/main" noChangeAspect="1"/>
+            </wp:cNvGraphicFramePr>
+            <a:graphic xmlns:a="http://schemas.openxmlformats.org/drawingml/2006/main">
+              <a:graphicData uri="http://schemas.openxmlformats.org/drawingml/2006/picture">
+                <pic:pic xmlns:pic="http://schemas.openxmlformats.org/drawingml/2006/picture">
+                  <pic:nvPicPr>
+                    <pic:cNvPr id="1741718340" name="Picture 1" descr="A screenshot of a computer&#10;&#10;Description automatically generated"/>
+                    <pic:cNvPicPr/>
+                  </pic:nvPicPr>
+                  <pic:blipFill>
+                    <a:blip r:embed="rId17"/>
+                    <a:stretch>
+                      <a:fillRect/>
+                    </a:stretch>
+                  </pic:blipFill>
+                  <pic:spPr>
+                    <a:xfrm>
+                      <a:off x="0" y="0"/>
+                      <a:ext cx="2486372" cy="2391109"/>
+                    </a:xfrm>
+                    <a:prstGeom prst="rect">
+                      <a:avLst/>
+                    </a:prstGeom>
+                  </pic:spPr>
+                </pic:pic>
+              </a:graphicData>
+            </a:graphic>
+          </wp:inline>
+        </w:drawing>
+      </w:r>
+    </w:p>
+    <w:p>
+      <w:pPr>
+        <w:pStyle w:val="ListParagraph"/>
+        <w:numPr>
+          <w:ilvl w:val="1"/>
+          <w:numId w:val="5"/>
+        </w:numPr>
+      </w:pPr>
+      <w:r>
+        <w:t>Log In.</w:t>
+      </w:r>
+    </w:p>
+    <w:p>
+      <w:pPr>
+        <w:pStyle w:val="ListParagraph"/>
+        <w:numPr>
+          <w:ilvl w:val="1"/>
+          <w:numId w:val="5"/>
+        </w:numPr>
+      </w:pPr>
+      <w:r>
+        <w:t xml:space="preserve"> open the chat with Ctrl + L.</w:t>
+      </w:r>
+    </w:p>
+    <w:p>
+      <w:pPr>
+        <w:pStyle w:val="ListParagraph"/>
+      </w:pPr>
+      <w:r>
+        <w:t>Prompt:</w:t>
+      </w:r>
+    </w:p>
+    <w:p>
+      <w:pPr>
+        <w:pStyle w:val="NormalWeb"/>
+        <w:pBdr>
+          <w:top w:val="single" w:sz="6" w:space="2" w:color="888888"/>
+          <w:left w:val="single" w:sz="6" w:space="2" w:color="888888"/>
+          <w:bottom w:val="single" w:sz="6" w:space="2" w:color="888888"/>
+          <w:right w:val="single" w:sz="6" w:space="2" w:color="888888"/>
+        </w:pBdr>
+        <w:tabs>
+          <w:tab w:val="left" w:pos="916"/>
+          <w:tab w:val="left" w:pos="1832"/>
+          <w:tab w:val="left" w:pos="2748"/>
+          <w:tab w:val="left" w:pos="3664"/>
+          <w:tab w:val="left" w:pos="4580"/>
+          <w:tab w:val="left" w:pos="5496"/>
+          <w:tab w:val="left" w:pos="6412"/>
+          <w:tab w:val="left" w:pos="7328"/>
+          <w:tab w:val="left" w:pos="8244"/>
+          <w:tab w:val="left" w:pos="9160"/>
+          <w:tab w:val="left" w:pos="10076"/>
+          <w:tab w:val="left" w:pos="10992"/>
+          <w:tab w:val="left" w:pos="11908"/>
+          <w:tab w:val="left" w:pos="12824"/>
+          <w:tab w:val="left" w:pos="13740"/>
+          <w:tab w:val="left" w:pos="14656"/>
+        </w:tabs>
+        <w:spacing w:before="0" w:beforeAutospacing="0" w:after="0" w:afterAutospacing="0"/>
+        <w:ind w:left="360"/>
+        <w:rPr>
+          <w:rFonts w:ascii="Consolas" w:hAnsi="Consolas" w:cs="Courier New"/>
+        </w:rPr>
+      </w:pPr>
+      <w:r>
+        <w:rPr>
+          <w:rFonts w:ascii="Consolas" w:hAnsi="Consolas" w:cs="Courier New"/>
+          <w:color w:val="660066"/>
+        </w:rPr>
+        <w:t>Create</w:t>
+      </w:r>
+      <w:r>
+        <w:rPr>
+          <w:rFonts w:ascii="Consolas" w:hAnsi="Consolas" w:cs="Courier New"/>
+          <w:color w:val="000000"/>
+        </w:rPr>
+        <w:t xml:space="preserve"> a python </w:t>
+      </w:r>
+      <w:proofErr w:type="spellStart"/>
+      <w:r>
+        <w:rPr>
+          <w:rFonts w:ascii="Consolas" w:hAnsi="Consolas" w:cs="Courier New"/>
+          <w:color w:val="000000"/>
+        </w:rPr>
+        <w:t>jupyter</w:t>
+      </w:r>
+      <w:proofErr w:type="spellEnd"/>
+      <w:r>
+        <w:rPr>
+          <w:rFonts w:ascii="Consolas" w:hAnsi="Consolas" w:cs="Courier New"/>
+          <w:color w:val="000000"/>
+        </w:rPr>
+        <w:t xml:space="preserve"> notebook to load customer_feedback</w:t>
+      </w:r>
+      <w:r>
+        <w:rPr>
+          <w:rFonts w:ascii="Consolas" w:hAnsi="Consolas" w:cs="Courier New"/>
+          <w:color w:val="666600"/>
+        </w:rPr>
+        <w:t>.</w:t>
+      </w:r>
+      <w:r>
+        <w:rPr>
+          <w:rFonts w:ascii="Consolas" w:hAnsi="Consolas" w:cs="Courier New"/>
+          <w:color w:val="000000"/>
+        </w:rPr>
+        <w:t>csv</w:t>
+      </w:r>
+    </w:p>
+    <w:p>
+      <w:pPr>
+        <w:pStyle w:val="ListParagraph"/>
+        <w:numPr>
+          <w:ilvl w:val="1"/>
+          <w:numId w:val="5"/>
+        </w:numPr>
+      </w:pPr>
+      <w:r>
+        <w:lastRenderedPageBreak/>
+        <w:t>Click Select Kernel</w:t>
+      </w:r>
+    </w:p>
+    <w:p>
+      <w:pPr>
+        <w:pStyle w:val="ListParagraph"/>
+        <w:numPr>
+          <w:ilvl w:val="1"/>
+          <w:numId w:val="5"/>
+        </w:numPr>
+      </w:pPr>
+      <w:r>
+        <w:t xml:space="preserve">Install python and </w:t>
+      </w:r>
+      <w:proofErr w:type="spellStart"/>
+      <w:r>
+        <w:t>jupyter</w:t>
+      </w:r>
+      <w:proofErr w:type="spellEnd"/>
+      <w:r>
+        <w:t xml:space="preserve"> extensions.</w:t>
+      </w:r>
+    </w:p>
+    <w:p>
+      <w:pPr>
+        <w:pStyle w:val="ListParagraph"/>
+        <w:numPr>
+          <w:ilvl w:val="1"/>
+          <w:numId w:val="5"/>
+        </w:numPr>
+      </w:pPr>
+      <w:r>
+        <w:t xml:space="preserve">Select </w:t>
+      </w:r>
+      <w:proofErr w:type="spellStart"/>
+      <w:r>
+        <w:t>workshop_env</w:t>
+      </w:r>
+      <w:proofErr w:type="spellEnd"/>
+      <w:r>
+        <w:t>.</w:t>
+      </w:r>
+    </w:p>
+    <w:p>
+      <w:pPr>
+        <w:pStyle w:val="ListParagraph"/>
+        <w:ind w:left="1440"/>
+      </w:pPr>
+      <w:r>
+        <w:rPr>
+          <w:noProof/>
+        </w:rPr>
+        <w:drawing>
+          <wp:inline distT="0" distB="0" distL="0" distR="0" wp14:anchorId="0E02CA26" wp14:editId="1C11C70F">
+            <wp:extent cx="1676545" cy="320068"/>
+            <wp:effectExtent l="0" t="0" r="0" b="3810"/>
+            <wp:docPr id="1627240397" name="Picture 1"/>
+            <wp:cNvGraphicFramePr>
+              <a:graphicFrameLocks xmlns:a="http://schemas.openxmlformats.org/drawingml/2006/main" noChangeAspect="1"/>
+            </wp:cNvGraphicFramePr>
+            <a:graphic xmlns:a="http://schemas.openxmlformats.org/drawingml/2006/main">
+              <a:graphicData uri="http://schemas.openxmlformats.org/drawingml/2006/picture">
+                <pic:pic xmlns:pic="http://schemas.openxmlformats.org/drawingml/2006/picture">
+                  <pic:nvPicPr>
+                    <pic:cNvPr id="1627240397" name=""/>
+                    <pic:cNvPicPr/>
+                  </pic:nvPicPr>
+                  <pic:blipFill>
+                    <a:blip r:embed="rId18"/>
+                    <a:stretch>
+                      <a:fillRect/>
+                    </a:stretch>
+                  </pic:blipFill>
+                  <pic:spPr>
+                    <a:xfrm>
+                      <a:off x="0" y="0"/>
+                      <a:ext cx="1676545" cy="320068"/>
+                    </a:xfrm>
+                    <a:prstGeom prst="rect">
+                      <a:avLst/>
+                    </a:prstGeom>
+                  </pic:spPr>
+                </pic:pic>
+              </a:graphicData>
+            </a:graphic>
+          </wp:inline>
+        </w:drawing>
+      </w:r>
+    </w:p>
+    <w:p>
+      <w:pPr>
+        <w:pStyle w:val="ListParagraph"/>
+        <w:numPr>
+          <w:ilvl w:val="1"/>
+          <w:numId w:val="5"/>
+        </w:numPr>
+      </w:pPr>
+      <w:r>
+        <w:t>Click the play button.</w:t>
+      </w:r>
+    </w:p>
+    <w:p>
+      <w:pPr>
+        <w:ind w:left="1080"/>
+      </w:pPr>
+      <w:r>
+        <w:rPr>
+          <w:noProof/>
+        </w:rPr>
+        <w:drawing>
+          <wp:inline distT="0" distB="0" distL="0" distR="0" wp14:anchorId="710E4737" wp14:editId="4BCEEEBC">
+            <wp:extent cx="2506980" cy="1396461"/>
+            <wp:effectExtent l="0" t="0" r="7620" b="0"/>
+            <wp:docPr id="962564473" name="Picture 1" descr="A screenshot of a computer program&#10;&#10;Description automatically generated"/>
+            <wp:cNvGraphicFramePr>
+              <a:graphicFrameLocks xmlns:a="http://schemas.openxmlformats.org/drawingml/2006/main" noChangeAspect="1"/>
+            </wp:cNvGraphicFramePr>
+            <a:graphic xmlns:a="http://schemas.openxmlformats.org/drawingml/2006/main">
+              <a:graphicData uri="http://schemas.openxmlformats.org/drawingml/2006/picture">
+                <pic:pic xmlns:pic="http://schemas.openxmlformats.org/drawingml/2006/picture">
+                  <pic:nvPicPr>
+                    <pic:cNvPr id="962564473" name="Picture 1" descr="A screenshot of a computer program&#10;&#10;Description automatically generated"/>
+                    <pic:cNvPicPr/>
+                  </pic:nvPicPr>
+                  <pic:blipFill>
+                    <a:blip r:embed="rId19"/>
+                    <a:stretch>
+                      <a:fillRect/>
+                    </a:stretch>
+                  </pic:blipFill>
+                  <pic:spPr>
+                    <a:xfrm>
+                      <a:off x="0" y="0"/>
+                      <a:ext cx="2511628" cy="1399050"/>
+                    </a:xfrm>
+                    <a:prstGeom prst="rect">
+                      <a:avLst/>
+                    </a:prstGeom>
+                  </pic:spPr>
+                </pic:pic>
+              </a:graphicData>
+            </a:graphic>
+          </wp:inline>
+        </w:drawing>
+      </w:r>
+    </w:p>
+    <w:p>
+      <w:pPr>
+        <w:pStyle w:val="ListParagraph"/>
+        <w:numPr>
+          <w:ilvl w:val="1"/>
+          <w:numId w:val="5"/>
+        </w:numPr>
+      </w:pPr>
+      <w:r>
+        <w:t xml:space="preserve">Set up the Python interpreter: </w:t>
+      </w:r>
+      <w:hyperlink r:id="rId20" w:history="1">
+        <w:r>
+          <w:rPr>
+            <w:rStyle w:val="Hyperlink"/>
+          </w:rPr>
+          <w:t>https://tinyurl.com/4unvyzab</w:t>
+        </w:r>
+      </w:hyperlink>
+      <w:r>
+        <w:t xml:space="preserve"> </w:t>
+      </w:r>
+    </w:p>
+    <w:p>
+      <w:pPr>
+        <w:pStyle w:val="ListParagraph"/>
+        <w:ind w:left="1440"/>
+      </w:pPr>
+      <w:r>
+        <w:t>Open the Command Palette (</w:t>
+      </w:r>
+      <w:proofErr w:type="spellStart"/>
+      <w:r>
+        <w:t>Ctrl+Shift+P</w:t>
+      </w:r>
+      <w:proofErr w:type="spellEnd"/>
+      <w:r>
+        <w:t>), type "Python: Select Interpreter", and choose the appropriate Python version.</w:t>
+      </w:r>
+    </w:p>
+    <w:p>
+      <w:pPr>
+        <w:pStyle w:val="ListParagraph"/>
+        <w:ind w:left="1440"/>
+      </w:pPr>
+    </w:p>
+    <w:p>
+      <w:pPr>
+        <w:pStyle w:val="ListParagraph"/>
+      </w:pPr>
+      <w:r>
+        <w:rPr>
+          <w:noProof/>
+        </w:rPr>
+        <w:drawing>
+          <wp:inline distT="0" distB="0" distL="0" distR="0" wp14:anchorId="5CA96F8C" wp14:editId="6B29321C">
+            <wp:extent cx="4572000" cy="3429000"/>
+            <wp:effectExtent l="0" t="0" r="0" b="0"/>
+            <wp:docPr id="1638205003" name="Video 4" descr="Set Up Cursor">
+              <a:hlinkClick xmlns:a="http://schemas.openxmlformats.org/drawingml/2006/main" r:id="rId21"/>
+            </wp:docPr>
+            <wp:cNvGraphicFramePr>
+              <a:graphicFrameLocks xmlns:a="http://schemas.openxmlformats.org/drawingml/2006/main" noChangeAspect="1"/>
+            </wp:cNvGraphicFramePr>
+            <a:graphic xmlns:a="http://schemas.openxmlformats.org/drawingml/2006/main">
+              <a:graphicData uri="http://schemas.openxmlformats.org/drawingml/2006/picture">
+                <pic:pic xmlns:pic="http://schemas.openxmlformats.org/drawingml/2006/picture">
+                  <pic:nvPicPr>
+                    <pic:cNvPr id="1638205003" name="Video 4" descr="Set Up Cursor">
+                      <a:hlinkClick r:id="rId21"/>
+                    </pic:cNvPr>
+                    <pic:cNvPicPr/>
+                  </pic:nvPicPr>
+                  <pic:blipFill>
+                    <a:blip r:embed="rId22">
+                      <a:extLst>
+                        <a:ext uri="{28A0092B-C50C-407E-A947-70E740481C1C}">
+                          <a14:useLocalDpi xmlns:a14="http://schemas.microsoft.com/office/drawing/2010/main" val="0"/>
+                        </a:ext>
+                        <a:ext uri="{C809E66F-F1BF-436E-b5F7-EEA9579F0CBA}">
+                          <wp15:webVideoPr xmlns:wp15="http://schemas.microsoft.com/office/word/2012/wordprocessingDrawing" embeddedHtml="&lt;iframe width=&quot;200&quot; height=&quot;113&quot; src=&quot;https://www.youtube.com/embed/kSbIeTXuuiY?feature=oembed&quot; frameborder=&quot;0&quot; allow=&quot;accelerometer; autoplay; clipboard-write; encrypted-media; gyroscope; picture-in-picture; web-share&quot; referrerpolicy=&quot;strict-origin-when-cross-origin&quot; allowfullscreen=&quot;&quot; title=&quot;Set Up Cursor&quot; sandbox=&quot;allow-scripts allow-same-origin allow-popups&quot;&gt;&lt;/iframe&gt;" h="113" w="200"/>
+                        </a:ext>
+                      </a:extLst>
+                    </a:blip>
+                    <a:stretch>
+                      <a:fillRect/>
+                    </a:stretch>
+                  </pic:blipFill>
+                  <pic:spPr>
+                    <a:xfrm>
+                      <a:off x="0" y="0"/>
+                      <a:ext cx="4572000" cy="3429000"/>
+                    </a:xfrm>
+                    <a:prstGeom prst="rect">
+                      <a:avLst/>
+                    </a:prstGeom>
+                  </pic:spPr>
+                </pic:pic>
+              </a:graphicData>
+            </a:graphic>
+          </wp:inline>
+        </w:drawing>
+      </w:r>
+    </w:p>
+    <w:p>
+      <w:pPr>
+        <w:pStyle w:val="ListParagraph"/>
+      </w:pPr>
+      <w:hyperlink r:id="rId23" w:history="1">
+        <w:r>
+          <w:rPr>
+            <w:rStyle w:val="Hyperlink"/>
+          </w:rPr>
+          <w:t>https://www.youtube.com/watch?v=kSbIeTXuuiY</w:t>
+        </w:r>
+      </w:hyperlink>
+      <w:r>
+        <w:t xml:space="preserve"> </w:t>
+      </w:r>
+    </w:p>
+    <w:p>
+      <w:pPr>
+        <w:pStyle w:val="ListParagraph"/>
+        <w:numPr>
+          <w:ilvl w:val="0"/>
+          <w:numId w:val="5"/>
+        </w:numPr>
+      </w:pPr>
+      <w:r>
+        <w:t>Install NLTK.</w:t>
+      </w:r>
+    </w:p>
+    <w:p>
+      <w:pPr>
+        <w:pStyle w:val="ListParagraph"/>
+        <w:numPr>
+          <w:ilvl w:val="1"/>
+          <w:numId w:val="5"/>
+        </w:numPr>
+      </w:pPr>
+      <w:r>
+        <w:t xml:space="preserve">In a </w:t>
+      </w:r>
+      <w:proofErr w:type="spellStart"/>
+      <w:r>
+        <w:t>conda</w:t>
+      </w:r>
+      <w:proofErr w:type="spellEnd"/>
+      <w:r>
+        <w:t xml:space="preserve"> prompt type:</w:t>
       </w:r>
       <w:r>
         <w:t xml:space="preserve"> </w:t>
@@ -660,8 +1232,18 @@
           <w:rFonts w:ascii="Consolas" w:hAnsi="Consolas" w:cs="Courier New"/>
           <w:color w:val="000000"/>
         </w:rPr>
-        <w:t>import nltk</w:t>
-      </w:r>
+        <w:lastRenderedPageBreak/>
+        <w:t xml:space="preserve">import </w:t>
+      </w:r>
+      <w:proofErr w:type="spellStart"/>
+      <w:r>
+        <w:rPr>
+          <w:rFonts w:ascii="Consolas" w:hAnsi="Consolas" w:cs="Courier New"/>
+          <w:color w:val="000000"/>
+        </w:rPr>
+        <w:t>nltk</w:t>
+      </w:r>
+      <w:proofErr w:type="spellEnd"/>
     </w:p>
     <w:p>
       <w:pPr>
@@ -696,7 +1278,7 @@
           <w:rFonts w:ascii="Consolas" w:hAnsi="Consolas" w:cs="Courier New"/>
         </w:rPr>
       </w:pPr>
-      <w:proofErr w:type="gramStart"/>
+      <w:proofErr w:type="spellStart"/>
       <w:r>
         <w:rPr>
           <w:rFonts w:ascii="Consolas" w:hAnsi="Consolas" w:cs="Courier New"/>
@@ -704,7 +1286,7 @@
         </w:rPr>
         <w:t>nltk.download</w:t>
       </w:r>
-      <w:proofErr w:type="gramEnd"/>
+      <w:proofErr w:type="spellEnd"/>
       <w:r>
         <w:rPr>
           <w:rFonts w:ascii="Consolas" w:hAnsi="Consolas" w:cs="Courier New"/>
@@ -735,7 +1317,7 @@
                     <pic:cNvPicPr/>
                   </pic:nvPicPr>
                   <pic:blipFill>
-                    <a:blip r:embed="rId17"/>
+                    <a:blip r:embed="rId24"/>
                     <a:stretch>
                       <a:fillRect/>
                     </a:stretch>
@@ -761,13 +1343,12 @@
         <w:rPr>
           <w:noProof/>
         </w:rPr>
-        <w:lastRenderedPageBreak/>
         <w:drawing>
           <wp:inline distT="0" distB="0" distL="0" distR="0" wp14:anchorId="2347F7D7" wp14:editId="1AFBB74B">
             <wp:extent cx="4572000" cy="3429000"/>
             <wp:effectExtent l="0" t="0" r="0" b="0"/>
             <wp:docPr id="335013927" name="Video 1" descr="InstallNLTK">
-              <a:hlinkClick xmlns:a="http://schemas.openxmlformats.org/drawingml/2006/main" r:id="rId18"/>
+              <a:hlinkClick xmlns:a="http://schemas.openxmlformats.org/drawingml/2006/main" r:id="rId25"/>
             </wp:docPr>
             <wp:cNvGraphicFramePr>
               <a:graphicFrameLocks xmlns:a="http://schemas.openxmlformats.org/drawingml/2006/main" noChangeAspect="1"/>
@@ -777,12 +1358,12 @@
                 <pic:pic xmlns:pic="http://schemas.openxmlformats.org/drawingml/2006/picture">
                   <pic:nvPicPr>
                     <pic:cNvPr id="335013927" name="Video 1" descr="InstallNLTK">
-                      <a:hlinkClick r:id="rId18"/>
+                      <a:hlinkClick r:id="rId25"/>
                     </pic:cNvPr>
                     <pic:cNvPicPr/>
                   </pic:nvPicPr>
                   <pic:blipFill>
-                    <a:blip r:embed="rId19">
+                    <a:blip r:embed="rId26">
                       <a:extLst>
                         <a:ext uri="{28A0092B-C50C-407E-A947-70E740481C1C}">
                           <a14:useLocalDpi xmlns:a14="http://schemas.microsoft.com/office/drawing/2010/main" val="0"/>
@@ -813,448 +1394,12 @@
       </w:r>
     </w:p>
     <w:p>
-      <w:hyperlink r:id="rId20" w:history="1">
+      <w:hyperlink r:id="rId27" w:history="1">
         <w:r>
           <w:rPr>
             <w:rStyle w:val="Hyperlink"/>
           </w:rPr>
           <w:t>https://youtu.be/nCT8aYJjHQY</w:t>
-        </w:r>
-      </w:hyperlink>
-      <w:r>
-        <w:t xml:space="preserve"> </w:t>
-      </w:r>
-    </w:p>
-    <w:p>
-      <w:pPr>
-        <w:pStyle w:val="ListParagraph"/>
-        <w:numPr>
-          <w:ilvl w:val="0"/>
-          <w:numId w:val="5"/>
-        </w:numPr>
-      </w:pPr>
-      <w:r>
-        <w:t>S</w:t>
-      </w:r>
-      <w:r>
-        <w:t>et up cursor with conda by testing a prompt</w:t>
-      </w:r>
-      <w:r>
-        <w:t>.</w:t>
-      </w:r>
-    </w:p>
-    <w:p>
-      <w:pPr>
-        <w:pStyle w:val="ListParagraph"/>
-        <w:numPr>
-          <w:ilvl w:val="1"/>
-          <w:numId w:val="5"/>
-        </w:numPr>
-      </w:pPr>
-      <w:r>
-        <w:t>Open Cursor</w:t>
-      </w:r>
-    </w:p>
-    <w:p>
-      <w:pPr>
-        <w:pStyle w:val="ListParagraph"/>
-        <w:numPr>
-          <w:ilvl w:val="1"/>
-          <w:numId w:val="5"/>
-        </w:numPr>
-      </w:pPr>
-      <w:r>
-        <w:t>Navigate to the folder with the csv file.</w:t>
-      </w:r>
-    </w:p>
-    <w:p>
-      <w:pPr>
-        <w:ind w:left="1080"/>
-      </w:pPr>
-      <w:r>
-        <w:rPr>
-          <w:noProof/>
-        </w:rPr>
-        <w:drawing>
-          <wp:inline distT="0" distB="0" distL="0" distR="0" wp14:anchorId="0E0855B0" wp14:editId="598F2DA6">
-            <wp:extent cx="2486372" cy="2391109"/>
-            <wp:effectExtent l="0" t="0" r="9525" b="9525"/>
-            <wp:docPr id="1741718340" name="Picture 1" descr="A screenshot of a computer&#10;&#10;Description automatically generated"/>
-            <wp:cNvGraphicFramePr>
-              <a:graphicFrameLocks xmlns:a="http://schemas.openxmlformats.org/drawingml/2006/main" noChangeAspect="1"/>
-            </wp:cNvGraphicFramePr>
-            <a:graphic xmlns:a="http://schemas.openxmlformats.org/drawingml/2006/main">
-              <a:graphicData uri="http://schemas.openxmlformats.org/drawingml/2006/picture">
-                <pic:pic xmlns:pic="http://schemas.openxmlformats.org/drawingml/2006/picture">
-                  <pic:nvPicPr>
-                    <pic:cNvPr id="1741718340" name="Picture 1" descr="A screenshot of a computer&#10;&#10;Description automatically generated"/>
-                    <pic:cNvPicPr/>
-                  </pic:nvPicPr>
-                  <pic:blipFill>
-                    <a:blip r:embed="rId21"/>
-                    <a:stretch>
-                      <a:fillRect/>
-                    </a:stretch>
-                  </pic:blipFill>
-                  <pic:spPr>
-                    <a:xfrm>
-                      <a:off x="0" y="0"/>
-                      <a:ext cx="2486372" cy="2391109"/>
-                    </a:xfrm>
-                    <a:prstGeom prst="rect">
-                      <a:avLst/>
-                    </a:prstGeom>
-                  </pic:spPr>
-                </pic:pic>
-              </a:graphicData>
-            </a:graphic>
-          </wp:inline>
-        </w:drawing>
-      </w:r>
-    </w:p>
-    <w:p>
-      <w:pPr>
-        <w:pStyle w:val="ListParagraph"/>
-        <w:numPr>
-          <w:ilvl w:val="1"/>
-          <w:numId w:val="5"/>
-        </w:numPr>
-      </w:pPr>
-      <w:r>
-        <w:t>Log In.</w:t>
-      </w:r>
-    </w:p>
-    <w:p>
-      <w:pPr>
-        <w:pStyle w:val="ListParagraph"/>
-        <w:numPr>
-          <w:ilvl w:val="1"/>
-          <w:numId w:val="5"/>
-        </w:numPr>
-      </w:pPr>
-      <w:r>
-        <w:t xml:space="preserve"> open the chat with Ctrl + L</w:t>
-      </w:r>
-      <w:r>
-        <w:t>.</w:t>
-      </w:r>
-    </w:p>
-    <w:p>
-      <w:pPr>
-        <w:pStyle w:val="ListParagraph"/>
-      </w:pPr>
-      <w:r>
-        <w:t>Prompt:</w:t>
-      </w:r>
-    </w:p>
-    <w:p>
-      <w:pPr>
-        <w:pStyle w:val="NormalWeb"/>
-        <w:pBdr>
-          <w:top w:val="single" w:sz="6" w:space="2" w:color="888888"/>
-          <w:left w:val="single" w:sz="6" w:space="2" w:color="888888"/>
-          <w:bottom w:val="single" w:sz="6" w:space="2" w:color="888888"/>
-          <w:right w:val="single" w:sz="6" w:space="2" w:color="888888"/>
-        </w:pBdr>
-        <w:tabs>
-          <w:tab w:val="left" w:pos="916"/>
-          <w:tab w:val="left" w:pos="1832"/>
-          <w:tab w:val="left" w:pos="2748"/>
-          <w:tab w:val="left" w:pos="3664"/>
-          <w:tab w:val="left" w:pos="4580"/>
-          <w:tab w:val="left" w:pos="5496"/>
-          <w:tab w:val="left" w:pos="6412"/>
-          <w:tab w:val="left" w:pos="7328"/>
-          <w:tab w:val="left" w:pos="8244"/>
-          <w:tab w:val="left" w:pos="9160"/>
-          <w:tab w:val="left" w:pos="10076"/>
-          <w:tab w:val="left" w:pos="10992"/>
-          <w:tab w:val="left" w:pos="11908"/>
-          <w:tab w:val="left" w:pos="12824"/>
-          <w:tab w:val="left" w:pos="13740"/>
-          <w:tab w:val="left" w:pos="14656"/>
-        </w:tabs>
-        <w:spacing w:before="0" w:beforeAutospacing="0" w:after="0" w:afterAutospacing="0"/>
-        <w:ind w:left="360"/>
-        <w:rPr>
-          <w:rFonts w:ascii="Consolas" w:hAnsi="Consolas" w:cs="Courier New"/>
-        </w:rPr>
-      </w:pPr>
-      <w:r>
-        <w:rPr>
-          <w:rFonts w:ascii="Consolas" w:hAnsi="Consolas" w:cs="Courier New"/>
-          <w:color w:val="660066"/>
-        </w:rPr>
-        <w:t>Create</w:t>
-      </w:r>
-      <w:r>
-        <w:rPr>
-          <w:rFonts w:ascii="Consolas" w:hAnsi="Consolas" w:cs="Courier New"/>
-          <w:color w:val="000000"/>
-        </w:rPr>
-        <w:t xml:space="preserve"> a python jupyter notebook to load customer_feedback</w:t>
-      </w:r>
-      <w:r>
-        <w:rPr>
-          <w:rFonts w:ascii="Consolas" w:hAnsi="Consolas" w:cs="Courier New"/>
-          <w:color w:val="666600"/>
-        </w:rPr>
-        <w:t>.</w:t>
-      </w:r>
-      <w:r>
-        <w:rPr>
-          <w:rFonts w:ascii="Consolas" w:hAnsi="Consolas" w:cs="Courier New"/>
-          <w:color w:val="000000"/>
-        </w:rPr>
-        <w:t>csv</w:t>
-      </w:r>
-    </w:p>
-    <w:p>
-      <w:pPr>
-        <w:pStyle w:val="ListParagraph"/>
-        <w:numPr>
-          <w:ilvl w:val="1"/>
-          <w:numId w:val="5"/>
-        </w:numPr>
-      </w:pPr>
-      <w:r>
-        <w:lastRenderedPageBreak/>
-        <w:t>Click Select Kernel</w:t>
-      </w:r>
-    </w:p>
-    <w:p>
-      <w:pPr>
-        <w:pStyle w:val="ListParagraph"/>
-        <w:numPr>
-          <w:ilvl w:val="1"/>
-          <w:numId w:val="5"/>
-        </w:numPr>
-      </w:pPr>
-      <w:r>
-        <w:t>Install python and jupyter extensions.</w:t>
-      </w:r>
-    </w:p>
-    <w:p>
-      <w:pPr>
-        <w:pStyle w:val="ListParagraph"/>
-        <w:numPr>
-          <w:ilvl w:val="1"/>
-          <w:numId w:val="5"/>
-        </w:numPr>
-      </w:pPr>
-      <w:r>
-        <w:t>Select workshop_env.</w:t>
-      </w:r>
-    </w:p>
-    <w:p>
-      <w:pPr>
-        <w:pStyle w:val="ListParagraph"/>
-        <w:ind w:left="1440"/>
-      </w:pPr>
-      <w:r>
-        <w:rPr>
-          <w:noProof/>
-        </w:rPr>
-        <w:drawing>
-          <wp:inline distT="0" distB="0" distL="0" distR="0" wp14:anchorId="184256CE" wp14:editId="4408E49E">
-            <wp:extent cx="1676545" cy="320068"/>
-            <wp:effectExtent l="0" t="0" r="0" b="3810"/>
-            <wp:docPr id="1627240397" name="Picture 1"/>
-            <wp:cNvGraphicFramePr>
-              <a:graphicFrameLocks xmlns:a="http://schemas.openxmlformats.org/drawingml/2006/main" noChangeAspect="1"/>
-            </wp:cNvGraphicFramePr>
-            <a:graphic xmlns:a="http://schemas.openxmlformats.org/drawingml/2006/main">
-              <a:graphicData uri="http://schemas.openxmlformats.org/drawingml/2006/picture">
-                <pic:pic xmlns:pic="http://schemas.openxmlformats.org/drawingml/2006/picture">
-                  <pic:nvPicPr>
-                    <pic:cNvPr id="1627240397" name=""/>
-                    <pic:cNvPicPr/>
-                  </pic:nvPicPr>
-                  <pic:blipFill>
-                    <a:blip r:embed="rId22"/>
-                    <a:stretch>
-                      <a:fillRect/>
-                    </a:stretch>
-                  </pic:blipFill>
-                  <pic:spPr>
-                    <a:xfrm>
-                      <a:off x="0" y="0"/>
-                      <a:ext cx="1676545" cy="320068"/>
-                    </a:xfrm>
-                    <a:prstGeom prst="rect">
-                      <a:avLst/>
-                    </a:prstGeom>
-                  </pic:spPr>
-                </pic:pic>
-              </a:graphicData>
-            </a:graphic>
-          </wp:inline>
-        </w:drawing>
-      </w:r>
-    </w:p>
-    <w:p>
-      <w:pPr>
-        <w:pStyle w:val="ListParagraph"/>
-        <w:numPr>
-          <w:ilvl w:val="1"/>
-          <w:numId w:val="5"/>
-        </w:numPr>
-      </w:pPr>
-      <w:r>
-        <w:t>Click the play button.</w:t>
-      </w:r>
-    </w:p>
-    <w:p>
-      <w:pPr>
-        <w:ind w:left="1080"/>
-      </w:pPr>
-      <w:r>
-        <w:drawing>
-          <wp:inline distT="0" distB="0" distL="0" distR="0" wp14:anchorId="65D2B5E8" wp14:editId="5B6CF9AA">
-            <wp:extent cx="2506980" cy="1396461"/>
-            <wp:effectExtent l="0" t="0" r="7620" b="0"/>
-            <wp:docPr id="962564473" name="Picture 1" descr="A screenshot of a computer program&#10;&#10;Description automatically generated"/>
-            <wp:cNvGraphicFramePr>
-              <a:graphicFrameLocks xmlns:a="http://schemas.openxmlformats.org/drawingml/2006/main" noChangeAspect="1"/>
-            </wp:cNvGraphicFramePr>
-            <a:graphic xmlns:a="http://schemas.openxmlformats.org/drawingml/2006/main">
-              <a:graphicData uri="http://schemas.openxmlformats.org/drawingml/2006/picture">
-                <pic:pic xmlns:pic="http://schemas.openxmlformats.org/drawingml/2006/picture">
-                  <pic:nvPicPr>
-                    <pic:cNvPr id="962564473" name="Picture 1" descr="A screenshot of a computer program&#10;&#10;Description automatically generated"/>
-                    <pic:cNvPicPr/>
-                  </pic:nvPicPr>
-                  <pic:blipFill>
-                    <a:blip r:embed="rId23"/>
-                    <a:stretch>
-                      <a:fillRect/>
-                    </a:stretch>
-                  </pic:blipFill>
-                  <pic:spPr>
-                    <a:xfrm>
-                      <a:off x="0" y="0"/>
-                      <a:ext cx="2511628" cy="1399050"/>
-                    </a:xfrm>
-                    <a:prstGeom prst="rect">
-                      <a:avLst/>
-                    </a:prstGeom>
-                  </pic:spPr>
-                </pic:pic>
-              </a:graphicData>
-            </a:graphic>
-          </wp:inline>
-        </w:drawing>
-      </w:r>
-    </w:p>
-    <w:p>
-      <w:pPr>
-        <w:pStyle w:val="ListParagraph"/>
-        <w:numPr>
-          <w:ilvl w:val="1"/>
-          <w:numId w:val="5"/>
-        </w:numPr>
-      </w:pPr>
-      <w:r>
-        <w:t>Set up the Python interpreter:</w:t>
-      </w:r>
-      <w:r>
-        <w:t xml:space="preserve"> </w:t>
-      </w:r>
-      <w:hyperlink r:id="rId24" w:history="1">
-        <w:r>
-          <w:rPr>
-            <w:rStyle w:val="Hyperlink"/>
-          </w:rPr>
-          <w:t>https://tinyurl.com/4unvyzab</w:t>
-        </w:r>
-      </w:hyperlink>
-      <w:r>
-        <w:t xml:space="preserve"> </w:t>
-      </w:r>
-    </w:p>
-    <w:p>
-      <w:pPr>
-        <w:pStyle w:val="ListParagraph"/>
-        <w:ind w:left="1440"/>
-      </w:pPr>
-      <w:r>
-        <w:t>Open the Command Palette (Ctrl+Shift+P), type "Python: Select Interpreter", and choose the appropriate Python version.</w:t>
-      </w:r>
-    </w:p>
-    <w:p>
-      <w:pPr>
-        <w:pStyle w:val="ListParagraph"/>
-        <w:ind w:left="1440"/>
-      </w:pPr>
-    </w:p>
-    <w:p>
-      <w:pPr>
-        <w:pStyle w:val="ListParagraph"/>
-      </w:pPr>
-      <w:r>
-        <w:rPr>
-          <w:noProof/>
-        </w:rPr>
-        <w:drawing>
-          <wp:inline distT="0" distB="0" distL="0" distR="0" wp14:anchorId="18D3EBDB" wp14:editId="242D22C4">
-            <wp:extent cx="4572000" cy="3429000"/>
-            <wp:effectExtent l="0" t="0" r="0" b="0"/>
-            <wp:docPr id="1638205003" name="Video 4" descr="Set Up Cursor">
-              <a:hlinkClick xmlns:a="http://schemas.openxmlformats.org/drawingml/2006/main" r:id="rId25"/>
-            </wp:docPr>
-            <wp:cNvGraphicFramePr>
-              <a:graphicFrameLocks xmlns:a="http://schemas.openxmlformats.org/drawingml/2006/main" noChangeAspect="1"/>
-            </wp:cNvGraphicFramePr>
-            <a:graphic xmlns:a="http://schemas.openxmlformats.org/drawingml/2006/main">
-              <a:graphicData uri="http://schemas.openxmlformats.org/drawingml/2006/picture">
-                <pic:pic xmlns:pic="http://schemas.openxmlformats.org/drawingml/2006/picture">
-                  <pic:nvPicPr>
-                    <pic:cNvPr id="1638205003" name="Video 4" descr="Set Up Cursor">
-                      <a:hlinkClick r:id="rId25"/>
-                    </pic:cNvPr>
-                    <pic:cNvPicPr/>
-                  </pic:nvPicPr>
-                  <pic:blipFill>
-                    <a:blip r:embed="rId26">
-                      <a:extLst>
-                        <a:ext uri="{28A0092B-C50C-407E-A947-70E740481C1C}">
-                          <a14:useLocalDpi xmlns:a14="http://schemas.microsoft.com/office/drawing/2010/main" val="0"/>
-                        </a:ext>
-                        <a:ext uri="{C809E66F-F1BF-436E-b5F7-EEA9579F0CBA}">
-                          <wp15:webVideoPr xmlns:wp15="http://schemas.microsoft.com/office/word/2012/wordprocessingDrawing" embeddedHtml="&lt;iframe width=&quot;200&quot; height=&quot;113&quot; src=&quot;https://www.youtube.com/embed/kSbIeTXuuiY?feature=oembed&quot; frameborder=&quot;0&quot; allow=&quot;accelerometer; autoplay; clipboard-write; encrypted-media; gyroscope; picture-in-picture; web-share&quot; referrerpolicy=&quot;strict-origin-when-cross-origin&quot; allowfullscreen=&quot;&quot; title=&quot;Set Up Cursor&quot; sandbox=&quot;allow-scripts allow-same-origin allow-popups&quot;&gt;&lt;/iframe&gt;" h="113" w="200"/>
-                        </a:ext>
-                      </a:extLst>
-                    </a:blip>
-                    <a:stretch>
-                      <a:fillRect/>
-                    </a:stretch>
-                  </pic:blipFill>
-                  <pic:spPr>
-                    <a:xfrm>
-                      <a:off x="0" y="0"/>
-                      <a:ext cx="4572000" cy="3429000"/>
-                    </a:xfrm>
-                    <a:prstGeom prst="rect">
-                      <a:avLst/>
-                    </a:prstGeom>
-                  </pic:spPr>
-                </pic:pic>
-              </a:graphicData>
-            </a:graphic>
-          </wp:inline>
-        </w:drawing>
-      </w:r>
-    </w:p>
-    <w:p>
-      <w:pPr>
-        <w:pStyle w:val="ListParagraph"/>
-      </w:pPr>
-      <w:hyperlink r:id="rId27" w:history="1">
-        <w:r>
-          <w:rPr>
-            <w:rStyle w:val="Hyperlink"/>
-          </w:rPr>
-          <w:t>https://www.youtube.com/watch?v=kSbIeTXuuiY</w:t>
         </w:r>
       </w:hyperlink>
       <w:r>

</xml_diff>